<commit_message>
Alterando o link do github e salvando em PDF
</commit_message>
<xml_diff>
--- a/Daniel_Pessoto_N4286J1_3ADS_Pinheiros.docx
+++ b/Daniel_Pessoto_N4286J1_3ADS_Pinheiros.docx
@@ -443,9 +443,11 @@
           <w:rPr>
             <w:rStyle w:val="Hyperlink"/>
           </w:rPr>
-          <w:t>https://github.com/dpessoto/exercicios2-cSharp</w:t>
+          <w:t>https://github.com/dpessoto/Exercicios_Primeira_Semana_Quarentena</w:t>
         </w:r>
       </w:hyperlink>
+      <w:bookmarkStart w:id="0" w:name="_GoBack"/>
+      <w:bookmarkEnd w:id="0"/>
     </w:p>
     <w:p>
       <w:pPr>
@@ -576,14 +578,7 @@
           <w:rFonts w:ascii="Arial" w:hAnsi="Arial" w:cs="Arial"/>
           <w:color w:val="000000"/>
         </w:rPr>
-        <w:t>Cria 2 estâncias, sem referência</w:t>
-      </w:r>
-      <w:r>
-        <w:rPr>
-          <w:rFonts w:ascii="Arial" w:hAnsi="Arial" w:cs="Arial"/>
-          <w:color w:val="000000"/>
-        </w:rPr>
-        <w:t>.</w:t>
+        <w:t>Cria 2 estâncias, sem referência.</w:t>
       </w:r>
     </w:p>
     <w:p>
@@ -690,14 +685,7 @@
           <w:bCs/>
         </w:rPr>
         <w:lastRenderedPageBreak/>
-        <w:t xml:space="preserve">M9 - </w:t>
-      </w:r>
-      <w:r>
-        <w:rPr>
-          <w:b/>
-          <w:bCs/>
-        </w:rPr>
-        <w:t>2</w:t>
+        <w:t>M9 - 2</w:t>
       </w:r>
       <w:r>
         <w:rPr>
@@ -839,14 +827,7 @@
           <w:rFonts w:ascii="Arial" w:hAnsi="Arial" w:cs="Arial"/>
           <w:color w:val="000000"/>
         </w:rPr>
-        <w:t xml:space="preserve">: </w:t>
-      </w:r>
-      <w:r>
-        <w:rPr>
-          <w:rFonts w:ascii="Arial" w:hAnsi="Arial" w:cs="Arial"/>
-          <w:color w:val="000000"/>
-        </w:rPr>
-        <w:t xml:space="preserve">Vai executar o construtor com 2 parâmetros, porém nesse método ele : </w:t>
+        <w:t xml:space="preserve">: Vai executar o construtor com 2 parâmetros, porém nesse método ele : </w:t>
       </w:r>
       <w:proofErr w:type="spellStart"/>
       <w:r>
@@ -1073,20 +1054,8 @@
           <w:szCs w:val="27"/>
           <w:shd w:val="clear" w:color="auto" w:fill="E3F2FD"/>
         </w:rPr>
-        <w:t xml:space="preserve"> saída? Justifique escrevendo a sequência de </w:t>
-      </w:r>
-      <w:proofErr w:type="gramStart"/>
-      <w:r>
-        <w:rPr>
-          <w:rFonts w:ascii="Myriad Pro" w:hAnsi="Myriad Pro"/>
-          <w:color w:val="333333"/>
-          <w:sz w:val="27"/>
-          <w:szCs w:val="27"/>
-          <w:shd w:val="clear" w:color="auto" w:fill="E3F2FD"/>
-        </w:rPr>
-        <w:t>execução .</w:t>
-      </w:r>
-      <w:proofErr w:type="gramEnd"/>
+        <w:t xml:space="preserve"> saída? Justifique escrevendo a sequência de execução .</w:t>
+      </w:r>
     </w:p>
     <w:p>
       <w:pPr>
@@ -1194,14 +1163,7 @@
           <w:bCs/>
         </w:rPr>
         <w:lastRenderedPageBreak/>
-        <w:t xml:space="preserve">M9 - </w:t>
-      </w:r>
-      <w:r>
-        <w:rPr>
-          <w:b/>
-          <w:bCs/>
-        </w:rPr>
-        <w:t>5</w:t>
+        <w:t>M9 - 5</w:t>
       </w:r>
       <w:r>
         <w:rPr>
@@ -1280,20 +1242,8 @@
           <w:szCs w:val="27"/>
           <w:shd w:val="clear" w:color="auto" w:fill="E3F2FD"/>
         </w:rPr>
-        <w:t xml:space="preserve"> saída? Justifique escrevendo a sequência de </w:t>
-      </w:r>
-      <w:proofErr w:type="gramStart"/>
-      <w:r>
-        <w:rPr>
-          <w:rFonts w:ascii="Myriad Pro" w:hAnsi="Myriad Pro"/>
-          <w:color w:val="333333"/>
-          <w:sz w:val="27"/>
-          <w:szCs w:val="27"/>
-          <w:shd w:val="clear" w:color="auto" w:fill="E3F2FD"/>
-        </w:rPr>
-        <w:t>execução .</w:t>
-      </w:r>
-      <w:proofErr w:type="gramEnd"/>
+        <w:t xml:space="preserve"> saída? Justifique escrevendo a sequência de execução .</w:t>
+      </w:r>
     </w:p>
     <w:p>
       <w:pPr>
@@ -1356,7 +1306,6 @@
         <w:t xml:space="preserve">é o único que incrementa da forma correto o </w:t>
       </w:r>
       <w:proofErr w:type="spellStart"/>
-      <w:proofErr w:type="gramStart"/>
       <w:r>
         <w:rPr>
           <w:rFonts w:ascii="Arial" w:hAnsi="Arial" w:cs="Arial"/>
@@ -1370,15 +1319,7 @@
           <w:rFonts w:ascii="Arial" w:hAnsi="Arial" w:cs="Arial"/>
           <w:color w:val="000000"/>
         </w:rPr>
-        <w:t xml:space="preserve">  que</w:t>
-      </w:r>
-      <w:proofErr w:type="gramEnd"/>
-      <w:r>
-        <w:rPr>
-          <w:rFonts w:ascii="Arial" w:hAnsi="Arial" w:cs="Arial"/>
-          <w:color w:val="000000"/>
-        </w:rPr>
-        <w:t xml:space="preserve"> sempre retorna o atributo, e o set que atribui um valor ao atributo em questão.</w:t>
+        <w:t xml:space="preserve">  que sempre retorna o atributo, e o set que atribui um valor ao atributo em questão.</w:t>
       </w:r>
     </w:p>
     <w:p>
@@ -1530,14 +1471,7 @@
           <w:bCs/>
         </w:rPr>
         <w:lastRenderedPageBreak/>
-        <w:t xml:space="preserve">M9 - </w:t>
-      </w:r>
-      <w:r>
-        <w:rPr>
-          <w:b/>
-          <w:bCs/>
-        </w:rPr>
-        <w:t>6</w:t>
+        <w:t>M9 - 6</w:t>
       </w:r>
       <w:r>
         <w:rPr>
@@ -2604,10 +2538,7 @@
         <w:t>Alternativa-Correta:</w:t>
       </w:r>
       <w:r>
-        <w:t xml:space="preserve"> </w:t>
-      </w:r>
-      <w:r>
-        <w:t>B</w:t>
+        <w:t xml:space="preserve"> B</w:t>
       </w:r>
     </w:p>
     <w:p>
@@ -2702,9 +2633,14 @@
           <w:sz w:val="22"/>
           <w:szCs w:val="22"/>
         </w:rPr>
-        <w:t>Na D, ele passa m3 para m2, porém tinha que ser c</w:t>
-      </w:r>
-      <w:proofErr w:type="gramStart"/>
+        <w:t>Na D, ele passa m3 para m2, porém tinha que ser c2.motor= m3, pois estando m2=m3, não vai mudar o motor do c2.</w:t>
+      </w:r>
+    </w:p>
+    <w:p>
+      <w:pPr>
+        <w:pStyle w:val="NormalWeb"/>
+        <w:spacing w:before="0" w:beforeAutospacing="0" w:after="0" w:afterAutospacing="0"/>
+      </w:pPr>
       <w:r>
         <w:rPr>
           <w:rFonts w:ascii="Arial" w:hAnsi="Arial" w:cs="Arial"/>
@@ -2712,31 +2648,6 @@
           <w:sz w:val="22"/>
           <w:szCs w:val="22"/>
         </w:rPr>
-        <w:t>2.motor</w:t>
-      </w:r>
-      <w:proofErr w:type="gramEnd"/>
-      <w:r>
-        <w:rPr>
-          <w:rFonts w:ascii="Arial" w:hAnsi="Arial" w:cs="Arial"/>
-          <w:color w:val="000000"/>
-          <w:sz w:val="22"/>
-          <w:szCs w:val="22"/>
-        </w:rPr>
-        <w:t>= m3, pois estando m2=m3, não vai mudar o motor do c2.</w:t>
-      </w:r>
-    </w:p>
-    <w:p>
-      <w:pPr>
-        <w:pStyle w:val="NormalWeb"/>
-        <w:spacing w:before="0" w:beforeAutospacing="0" w:after="0" w:afterAutospacing="0"/>
-      </w:pPr>
-      <w:r>
-        <w:rPr>
-          <w:rFonts w:ascii="Arial" w:hAnsi="Arial" w:cs="Arial"/>
-          <w:color w:val="000000"/>
-          <w:sz w:val="22"/>
-          <w:szCs w:val="22"/>
-        </w:rPr>
         <w:t>Na E, as instancias c2 e c1, já foram declaradas o tipo dela, portanto não precisa repetir</w:t>
       </w:r>
       <w:r>
@@ -2769,14 +2680,7 @@
           <w:bCs/>
         </w:rPr>
         <w:lastRenderedPageBreak/>
-        <w:t xml:space="preserve">M9 - </w:t>
-      </w:r>
-      <w:r>
-        <w:rPr>
-          <w:b/>
-          <w:bCs/>
-        </w:rPr>
-        <w:t>7</w:t>
+        <w:t>M9 - 7</w:t>
       </w:r>
       <w:r>
         <w:rPr>
@@ -2863,29 +2767,7 @@
           <w:szCs w:val="27"/>
           <w:shd w:val="clear" w:color="auto" w:fill="E3F2FD"/>
         </w:rPr>
-        <w:t xml:space="preserve">Qual o resultado mostrado na </w:t>
-      </w:r>
-      <w:proofErr w:type="gramStart"/>
-      <w:r>
-        <w:rPr>
-          <w:rFonts w:ascii="Myriad Pro" w:hAnsi="Myriad Pro"/>
-          <w:color w:val="333333"/>
-          <w:sz w:val="27"/>
-          <w:szCs w:val="27"/>
-          <w:shd w:val="clear" w:color="auto" w:fill="E3F2FD"/>
-        </w:rPr>
-        <w:t>tela ?</w:t>
-      </w:r>
-      <w:proofErr w:type="gramEnd"/>
-      <w:r>
-        <w:rPr>
-          <w:rFonts w:ascii="Myriad Pro" w:hAnsi="Myriad Pro"/>
-          <w:color w:val="333333"/>
-          <w:sz w:val="27"/>
-          <w:szCs w:val="27"/>
-          <w:shd w:val="clear" w:color="auto" w:fill="E3F2FD"/>
-        </w:rPr>
-        <w:t xml:space="preserve"> Justifique escrevendo a sequência de execução</w:t>
+        <w:t>Qual o resultado mostrado na tela ? Justifique escrevendo a sequência de execução</w:t>
       </w:r>
     </w:p>
     <w:p>
@@ -2951,23 +2833,7 @@
           <w:rFonts w:ascii="Arial" w:hAnsi="Arial" w:cs="Arial"/>
           <w:color w:val="000000"/>
         </w:rPr>
-        <w:t xml:space="preserve"> a classe 2, assim ele escreve "Lugar 2", porque chama a classe 2, </w:t>
-      </w:r>
-      <w:proofErr w:type="gramStart"/>
-      <w:r>
-        <w:rPr>
-          <w:rFonts w:ascii="Arial" w:hAnsi="Arial" w:cs="Arial"/>
-          <w:color w:val="000000"/>
-        </w:rPr>
-        <w:t>ai</w:t>
-      </w:r>
-      <w:proofErr w:type="gramEnd"/>
-      <w:r>
-        <w:rPr>
-          <w:rFonts w:ascii="Arial" w:hAnsi="Arial" w:cs="Arial"/>
-          <w:color w:val="000000"/>
-        </w:rPr>
-        <w:t xml:space="preserve"> depois imprime "Lugar1", e depois "Lugar2"</w:t>
+        <w:t xml:space="preserve"> a classe 2, assim ele escreve "Lugar 2", porque chama a classe 2, ai depois imprime "Lugar1", e depois "Lugar2"</w:t>
       </w:r>
       <w:r>
         <w:rPr>
@@ -2976,8 +2842,6 @@
         </w:rPr>
         <w:t xml:space="preserve"> pois é estanciado a Classe2().</w:t>
       </w:r>
-      <w:bookmarkStart w:id="0" w:name="_GoBack"/>
-      <w:bookmarkEnd w:id="0"/>
     </w:p>
     <w:sectPr>
       <w:pgSz w:w="11906" w:h="16838"/>

</xml_diff>